<commit_message>
Added the Defanging IP address
</commit_message>
<xml_diff>
--- a/Azure AI Fundamentals.docx
+++ b/Azure AI Fundamentals.docx
@@ -488,13 +488,7 @@
         <w:rPr>
           <w:lang w:val="en-US"/>
         </w:rPr>
-        <w:t xml:space="preserve">Forecasting and predictive modelling </w:t>
-      </w:r>
-      <w:r>
-        <w:rPr>
-          <w:lang w:val="en-US"/>
-        </w:rPr>
-        <w:t>sounds similar while both are different.</w:t>
+        <w:t>Forecasting and predictive modelling sounds similar while both are different.</w:t>
       </w:r>
     </w:p>
     <w:p>
@@ -3495,6 +3489,2199 @@
           <w:lang w:val="en-US"/>
         </w:rPr>
       </w:pPr>
+    </w:p>
+    <w:p>
+      <w:pPr>
+        <w:rPr>
+          <w:lang w:val="en-US"/>
+        </w:rPr>
+      </w:pPr>
+    </w:p>
+    <w:p>
+      <w:pPr>
+        <w:rPr>
+          <w:lang w:val="en-US"/>
+        </w:rPr>
+      </w:pPr>
+    </w:p>
+    <w:p>
+      <w:pPr>
+        <w:rPr>
+          <w:lang w:val="en-US"/>
+        </w:rPr>
+      </w:pPr>
+    </w:p>
+    <w:p>
+      <w:pPr>
+        <w:rPr>
+          <w:lang w:val="en-US"/>
+        </w:rPr>
+      </w:pPr>
+    </w:p>
+    <w:p>
+      <w:pPr>
+        <w:rPr>
+          <w:lang w:val="en-US"/>
+        </w:rPr>
+      </w:pPr>
+    </w:p>
+    <w:p>
+      <w:pPr>
+        <w:rPr>
+          <w:lang w:val="en-US"/>
+        </w:rPr>
+      </w:pPr>
+    </w:p>
+    <w:p>
+      <w:pPr>
+        <w:rPr>
+          <w:lang w:val="en-US"/>
+        </w:rPr>
+      </w:pPr>
+    </w:p>
+    <w:p>
+      <w:pPr>
+        <w:rPr>
+          <w:lang w:val="en-US"/>
+        </w:rPr>
+      </w:pPr>
+    </w:p>
+    <w:p>
+      <w:pPr>
+        <w:rPr>
+          <w:lang w:val="en-US"/>
+        </w:rPr>
+      </w:pPr>
+    </w:p>
+    <w:p>
+      <w:pPr>
+        <w:rPr>
+          <w:lang w:val="en-US"/>
+        </w:rPr>
+      </w:pPr>
+    </w:p>
+    <w:p>
+      <w:pPr>
+        <w:rPr>
+          <w:lang w:val="en-US"/>
+        </w:rPr>
+      </w:pPr>
+    </w:p>
+    <w:p>
+      <w:pPr>
+        <w:rPr>
+          <w:lang w:val="en-US"/>
+        </w:rPr>
+      </w:pPr>
+    </w:p>
+    <w:p>
+      <w:pPr>
+        <w:rPr>
+          <w:lang w:val="en-US"/>
+        </w:rPr>
+      </w:pPr>
+    </w:p>
+    <w:p>
+      <w:pPr>
+        <w:rPr>
+          <w:lang w:val="en-US"/>
+        </w:rPr>
+      </w:pPr>
+    </w:p>
+    <w:p>
+      <w:pPr>
+        <w:rPr>
+          <w:lang w:val="en-US"/>
+        </w:rPr>
+      </w:pPr>
+    </w:p>
+    <w:p>
+      <w:pPr>
+        <w:rPr>
+          <w:lang w:val="en-US"/>
+        </w:rPr>
+      </w:pPr>
+    </w:p>
+    <w:p>
+      <w:pPr>
+        <w:rPr>
+          <w:lang w:val="en-US"/>
+        </w:rPr>
+      </w:pPr>
+    </w:p>
+    <w:p>
+      <w:pPr>
+        <w:rPr>
+          <w:lang w:val="en-US"/>
+        </w:rPr>
+      </w:pPr>
+    </w:p>
+    <w:p>
+      <w:pPr>
+        <w:rPr>
+          <w:lang w:val="en-US"/>
+        </w:rPr>
+      </w:pPr>
+    </w:p>
+    <w:p>
+      <w:pPr>
+        <w:rPr>
+          <w:lang w:val="en-US"/>
+        </w:rPr>
+      </w:pPr>
+    </w:p>
+    <w:p>
+      <w:pPr>
+        <w:rPr>
+          <w:lang w:val="en-US"/>
+        </w:rPr>
+      </w:pPr>
+    </w:p>
+    <w:p>
+      <w:pPr>
+        <w:rPr>
+          <w:lang w:val="en-US"/>
+        </w:rPr>
+      </w:pPr>
+    </w:p>
+    <w:p>
+      <w:pPr>
+        <w:rPr>
+          <w:lang w:val="en-US"/>
+        </w:rPr>
+      </w:pPr>
+    </w:p>
+    <w:p>
+      <w:pPr>
+        <w:rPr>
+          <w:lang w:val="en-US"/>
+        </w:rPr>
+      </w:pPr>
+    </w:p>
+    <w:p>
+      <w:pPr>
+        <w:rPr>
+          <w:lang w:val="en-US"/>
+        </w:rPr>
+      </w:pPr>
+    </w:p>
+    <w:p>
+      <w:pPr>
+        <w:rPr>
+          <w:lang w:val="en-US"/>
+        </w:rPr>
+      </w:pPr>
+    </w:p>
+    <w:p>
+      <w:pPr>
+        <w:rPr>
+          <w:lang w:val="en-US"/>
+        </w:rPr>
+      </w:pPr>
+    </w:p>
+    <w:p>
+      <w:pPr>
+        <w:rPr>
+          <w:lang w:val="en-US"/>
+        </w:rPr>
+      </w:pPr>
+    </w:p>
+    <w:p>
+      <w:pPr>
+        <w:rPr>
+          <w:lang w:val="en-US"/>
+        </w:rPr>
+      </w:pPr>
+    </w:p>
+    <w:p>
+      <w:pPr>
+        <w:rPr>
+          <w:lang w:val="en-US"/>
+        </w:rPr>
+      </w:pPr>
+    </w:p>
+    <w:p>
+      <w:pPr>
+        <w:rPr>
+          <w:lang w:val="en-US"/>
+        </w:rPr>
+      </w:pPr>
+    </w:p>
+    <w:p>
+      <w:pPr>
+        <w:rPr>
+          <w:lang w:val="en-US"/>
+        </w:rPr>
+      </w:pPr>
+    </w:p>
+    <w:p>
+      <w:pPr>
+        <w:rPr>
+          <w:lang w:val="en-US"/>
+        </w:rPr>
+      </w:pPr>
+    </w:p>
+    <w:p>
+      <w:pPr>
+        <w:rPr>
+          <w:lang w:val="en-US"/>
+        </w:rPr>
+      </w:pPr>
+    </w:p>
+    <w:p>
+      <w:pPr>
+        <w:rPr>
+          <w:lang w:val="en-US"/>
+        </w:rPr>
+      </w:pPr>
+    </w:p>
+    <w:p>
+      <w:pPr>
+        <w:rPr>
+          <w:lang w:val="en-US"/>
+        </w:rPr>
+      </w:pPr>
+    </w:p>
+    <w:p>
+      <w:pPr>
+        <w:rPr>
+          <w:lang w:val="en-US"/>
+        </w:rPr>
+      </w:pPr>
+      <w:r>
+        <w:rPr>
+          <w:lang w:val="en-US"/>
+        </w:rPr>
+        <w:lastRenderedPageBreak/>
+        <w:t>Machine Learning Algorithms</w:t>
+      </w:r>
+    </w:p>
+    <w:p>
+      <w:pPr>
+        <w:rPr>
+          <w:lang w:val="en-US"/>
+        </w:rPr>
+      </w:pPr>
+    </w:p>
+    <w:p>
+      <w:pPr>
+        <w:rPr>
+          <w:lang w:val="en-US"/>
+        </w:rPr>
+      </w:pPr>
+      <w:r>
+        <w:rPr>
+          <w:lang w:val="en-US"/>
+        </w:rPr>
+        <w:t>Find meaning in Complex datasets</w:t>
+      </w:r>
+    </w:p>
+    <w:p>
+      <w:pPr>
+        <w:rPr>
+          <w:lang w:val="en-US"/>
+        </w:rPr>
+      </w:pPr>
+      <w:r>
+        <w:rPr>
+          <w:lang w:val="en-US"/>
+        </w:rPr>
+        <w:t>Goal of ML =&gt; Discover patterns &amp; make predictions</w:t>
+      </w:r>
+    </w:p>
+    <w:p>
+      <w:pPr>
+        <w:rPr>
+          <w:lang w:val="en-US"/>
+        </w:rPr>
+      </w:pPr>
+      <w:r>
+        <w:rPr>
+          <w:lang w:val="en-US"/>
+        </w:rPr>
+        <w:t>Answer complex questions</w:t>
+      </w:r>
+    </w:p>
+    <w:p>
+      <w:pPr>
+        <w:rPr>
+          <w:lang w:val="en-US"/>
+        </w:rPr>
+      </w:pPr>
+      <w:r>
+        <w:rPr>
+          <w:lang w:val="en-US"/>
+        </w:rPr>
+        <w:t>Regression &amp; Classification algorithms</w:t>
+      </w:r>
+    </w:p>
+    <w:p>
+      <w:pPr>
+        <w:rPr>
+          <w:lang w:val="en-US"/>
+        </w:rPr>
+      </w:pPr>
+    </w:p>
+    <w:p>
+      <w:pPr>
+        <w:rPr>
+          <w:lang w:val="en-US"/>
+        </w:rPr>
+      </w:pPr>
+      <w:r>
+        <w:rPr>
+          <w:noProof/>
+          <w:lang w:val="en-US"/>
+        </w:rPr>
+        <w:drawing>
+          <wp:inline distT="0" distB="0" distL="0" distR="0" wp14:anchorId="0777173E" wp14:editId="574B5E21">
+            <wp:extent cx="3436536" cy="1870283"/>
+            <wp:effectExtent l="0" t="0" r="5715" b="0"/>
+            <wp:docPr id="10" name="Picture 10" descr="Diagram&#10;&#10;Description automatically generated"/>
+            <wp:cNvGraphicFramePr>
+              <a:graphicFrameLocks xmlns:a="http://schemas.openxmlformats.org/drawingml/2006/main" noChangeAspect="1"/>
+            </wp:cNvGraphicFramePr>
+            <a:graphic xmlns:a="http://schemas.openxmlformats.org/drawingml/2006/main">
+              <a:graphicData uri="http://schemas.openxmlformats.org/drawingml/2006/picture">
+                <pic:pic xmlns:pic="http://schemas.openxmlformats.org/drawingml/2006/picture">
+                  <pic:nvPicPr>
+                    <pic:cNvPr id="10" name="Picture 10" descr="Diagram&#10;&#10;Description automatically generated"/>
+                    <pic:cNvPicPr/>
+                  </pic:nvPicPr>
+                  <pic:blipFill>
+                    <a:blip r:embed="rId14" cstate="print">
+                      <a:extLst>
+                        <a:ext uri="{28A0092B-C50C-407E-A947-70E740481C1C}">
+                          <a14:useLocalDpi xmlns:a14="http://schemas.microsoft.com/office/drawing/2010/main" val="0"/>
+                        </a:ext>
+                      </a:extLst>
+                    </a:blip>
+                    <a:stretch>
+                      <a:fillRect/>
+                    </a:stretch>
+                  </pic:blipFill>
+                  <pic:spPr>
+                    <a:xfrm>
+                      <a:off x="0" y="0"/>
+                      <a:ext cx="3453899" cy="1879732"/>
+                    </a:xfrm>
+                    <a:prstGeom prst="rect">
+                      <a:avLst/>
+                    </a:prstGeom>
+                  </pic:spPr>
+                </pic:pic>
+              </a:graphicData>
+            </a:graphic>
+          </wp:inline>
+        </w:drawing>
+      </w:r>
+    </w:p>
+    <w:p>
+      <w:pPr>
+        <w:rPr>
+          <w:lang w:val="en-US"/>
+        </w:rPr>
+      </w:pPr>
+    </w:p>
+    <w:p>
+      <w:pPr>
+        <w:rPr>
+          <w:lang w:val="en-US"/>
+        </w:rPr>
+      </w:pPr>
+    </w:p>
+    <w:p>
+      <w:pPr>
+        <w:rPr>
+          <w:lang w:val="en-US"/>
+        </w:rPr>
+      </w:pPr>
+    </w:p>
+    <w:p>
+      <w:pPr>
+        <w:rPr>
+          <w:lang w:val="en-US"/>
+        </w:rPr>
+      </w:pPr>
+      <w:r>
+        <w:rPr>
+          <w:lang w:val="en-US"/>
+        </w:rPr>
+        <w:t xml:space="preserve">Supervised Machine Learning </w:t>
+      </w:r>
+    </w:p>
+    <w:p>
+      <w:pPr>
+        <w:rPr>
+          <w:lang w:val="en-US"/>
+        </w:rPr>
+      </w:pPr>
+    </w:p>
+    <w:p>
+      <w:pPr>
+        <w:rPr>
+          <w:lang w:val="en-US"/>
+        </w:rPr>
+      </w:pPr>
+      <w:r>
+        <w:rPr>
+          <w:lang w:val="en-US"/>
+        </w:rPr>
+        <w:t xml:space="preserve">Algorithms make prediction based on set of labels </w:t>
+      </w:r>
+    </w:p>
+    <w:p>
+      <w:pPr>
+        <w:rPr>
+          <w:lang w:val="en-US"/>
+        </w:rPr>
+      </w:pPr>
+      <w:r>
+        <w:rPr>
+          <w:lang w:val="en-US"/>
+        </w:rPr>
+        <w:t xml:space="preserve">Know what the outcome should look like </w:t>
+      </w:r>
+    </w:p>
+    <w:p>
+      <w:pPr>
+        <w:rPr>
+          <w:lang w:val="en-US"/>
+        </w:rPr>
+      </w:pPr>
+      <w:r>
+        <w:rPr>
+          <w:lang w:val="en-US"/>
+        </w:rPr>
+        <w:t>Regression and Classification Algorithms</w:t>
+      </w:r>
+    </w:p>
+    <w:p>
+      <w:pPr>
+        <w:rPr>
+          <w:lang w:val="en-US"/>
+        </w:rPr>
+      </w:pPr>
+      <w:r>
+        <w:rPr>
+          <w:lang w:val="en-US"/>
+        </w:rPr>
+        <w:t>Examples of Supervised Learning Algorithms</w:t>
+      </w:r>
+    </w:p>
+    <w:p>
+      <w:pPr>
+        <w:rPr>
+          <w:lang w:val="en-US"/>
+        </w:rPr>
+      </w:pPr>
+      <w:r>
+        <w:rPr>
+          <w:lang w:val="en-US"/>
+        </w:rPr>
+        <w:t>Population of a city estimation</w:t>
+      </w:r>
+    </w:p>
+    <w:p>
+      <w:pPr>
+        <w:rPr>
+          <w:lang w:val="en-US"/>
+        </w:rPr>
+      </w:pPr>
+    </w:p>
+    <w:p>
+      <w:pPr>
+        <w:rPr>
+          <w:lang w:val="en-US"/>
+        </w:rPr>
+      </w:pPr>
+    </w:p>
+    <w:p>
+      <w:pPr>
+        <w:rPr>
+          <w:lang w:val="en-US"/>
+        </w:rPr>
+      </w:pPr>
+    </w:p>
+    <w:p>
+      <w:pPr>
+        <w:rPr>
+          <w:lang w:val="en-US"/>
+        </w:rPr>
+      </w:pPr>
+    </w:p>
+    <w:p>
+      <w:pPr>
+        <w:rPr>
+          <w:lang w:val="en-US"/>
+        </w:rPr>
+      </w:pPr>
+    </w:p>
+    <w:p>
+      <w:pPr>
+        <w:rPr>
+          <w:lang w:val="en-US"/>
+        </w:rPr>
+      </w:pPr>
+    </w:p>
+    <w:p>
+      <w:pPr>
+        <w:rPr>
+          <w:lang w:val="en-US"/>
+        </w:rPr>
+      </w:pPr>
+    </w:p>
+    <w:p>
+      <w:pPr>
+        <w:rPr>
+          <w:lang w:val="en-US"/>
+        </w:rPr>
+      </w:pPr>
+      <w:r>
+        <w:rPr>
+          <w:lang w:val="en-US"/>
+        </w:rPr>
+        <w:t xml:space="preserve">Unsupervised Machine Learning </w:t>
+      </w:r>
+      <w:r>
+        <w:rPr>
+          <w:lang w:val="en-US"/>
+        </w:rPr>
+        <w:br/>
+      </w:r>
+    </w:p>
+    <w:p>
+      <w:pPr>
+        <w:rPr>
+          <w:lang w:val="en-US"/>
+        </w:rPr>
+      </w:pPr>
+      <w:r>
+        <w:rPr>
+          <w:lang w:val="en-US"/>
+        </w:rPr>
+        <w:t xml:space="preserve">The data points are not labeled </w:t>
+      </w:r>
+    </w:p>
+    <w:p>
+      <w:pPr>
+        <w:rPr>
+          <w:lang w:val="en-US"/>
+        </w:rPr>
+      </w:pPr>
+      <w:r>
+        <w:rPr>
+          <w:lang w:val="en-US"/>
+        </w:rPr>
+        <w:t>Algorithm organized the data</w:t>
+      </w:r>
+    </w:p>
+    <w:p>
+      <w:pPr>
+        <w:rPr>
+          <w:lang w:val="en-US"/>
+        </w:rPr>
+      </w:pPr>
+      <w:r>
+        <w:rPr>
+          <w:lang w:val="en-US"/>
+        </w:rPr>
+        <w:t xml:space="preserve">Do not know what the outcome should look like </w:t>
+      </w:r>
+    </w:p>
+    <w:p>
+      <w:pPr>
+        <w:rPr>
+          <w:lang w:val="en-US"/>
+        </w:rPr>
+      </w:pPr>
+      <w:r>
+        <w:rPr>
+          <w:lang w:val="en-US"/>
+        </w:rPr>
+        <w:t>Clustering Algorithm example of unsupervised learning</w:t>
+      </w:r>
+    </w:p>
+    <w:p>
+      <w:pPr>
+        <w:rPr>
+          <w:lang w:val="en-US"/>
+        </w:rPr>
+      </w:pPr>
+    </w:p>
+    <w:p>
+      <w:pPr>
+        <w:rPr>
+          <w:lang w:val="en-US"/>
+        </w:rPr>
+      </w:pPr>
+    </w:p>
+    <w:p>
+      <w:pPr>
+        <w:rPr>
+          <w:lang w:val="en-US"/>
+        </w:rPr>
+      </w:pPr>
+    </w:p>
+    <w:p>
+      <w:pPr>
+        <w:rPr>
+          <w:lang w:val="en-US"/>
+        </w:rPr>
+      </w:pPr>
+    </w:p>
+    <w:p>
+      <w:pPr>
+        <w:rPr>
+          <w:lang w:val="en-US"/>
+        </w:rPr>
+      </w:pPr>
+    </w:p>
+    <w:p>
+      <w:pPr>
+        <w:rPr>
+          <w:lang w:val="en-US"/>
+        </w:rPr>
+      </w:pPr>
+    </w:p>
+    <w:p>
+      <w:pPr>
+        <w:rPr>
+          <w:lang w:val="en-US"/>
+        </w:rPr>
+      </w:pPr>
+    </w:p>
+    <w:p>
+      <w:pPr>
+        <w:rPr>
+          <w:lang w:val="en-US"/>
+        </w:rPr>
+      </w:pPr>
+      <w:r>
+        <w:rPr>
+          <w:lang w:val="en-US"/>
+        </w:rPr>
+        <w:lastRenderedPageBreak/>
+        <w:t>Regression</w:t>
+      </w:r>
+    </w:p>
+    <w:p>
+      <w:pPr>
+        <w:rPr>
+          <w:lang w:val="en-US"/>
+        </w:rPr>
+      </w:pPr>
+    </w:p>
+    <w:p>
+      <w:pPr>
+        <w:rPr>
+          <w:lang w:val="en-US"/>
+        </w:rPr>
+      </w:pPr>
+      <w:r>
+        <w:rPr>
+          <w:lang w:val="en-US"/>
+        </w:rPr>
+        <w:t xml:space="preserve">Example </w:t>
+      </w:r>
+      <w:r>
+        <w:rPr>
+          <w:lang w:val="en-US"/>
+        </w:rPr>
+        <w:t>of Supervised ML.</w:t>
+      </w:r>
+    </w:p>
+    <w:p>
+      <w:pPr>
+        <w:rPr>
+          <w:lang w:val="en-US"/>
+        </w:rPr>
+      </w:pPr>
+      <w:r>
+        <w:rPr>
+          <w:noProof/>
+          <w:lang w:val="en-US"/>
+        </w:rPr>
+        <w:drawing>
+          <wp:inline distT="0" distB="0" distL="0" distR="0" wp14:anchorId="120BAE16" wp14:editId="4D654797">
+            <wp:extent cx="1597368" cy="1717041"/>
+            <wp:effectExtent l="0" t="0" r="3175" b="0"/>
+            <wp:docPr id="11" name="Picture 11" descr="A picture containing table&#10;&#10;Description automatically generated"/>
+            <wp:cNvGraphicFramePr>
+              <a:graphicFrameLocks xmlns:a="http://schemas.openxmlformats.org/drawingml/2006/main" noChangeAspect="1"/>
+            </wp:cNvGraphicFramePr>
+            <a:graphic xmlns:a="http://schemas.openxmlformats.org/drawingml/2006/main">
+              <a:graphicData uri="http://schemas.openxmlformats.org/drawingml/2006/picture">
+                <pic:pic xmlns:pic="http://schemas.openxmlformats.org/drawingml/2006/picture">
+                  <pic:nvPicPr>
+                    <pic:cNvPr id="11" name="Picture 11" descr="A picture containing table&#10;&#10;Description automatically generated"/>
+                    <pic:cNvPicPr/>
+                  </pic:nvPicPr>
+                  <pic:blipFill>
+                    <a:blip r:embed="rId15" cstate="print">
+                      <a:extLst>
+                        <a:ext uri="{28A0092B-C50C-407E-A947-70E740481C1C}">
+                          <a14:useLocalDpi xmlns:a14="http://schemas.microsoft.com/office/drawing/2010/main" val="0"/>
+                        </a:ext>
+                      </a:extLst>
+                    </a:blip>
+                    <a:stretch>
+                      <a:fillRect/>
+                    </a:stretch>
+                  </pic:blipFill>
+                  <pic:spPr>
+                    <a:xfrm>
+                      <a:off x="0" y="0"/>
+                      <a:ext cx="1606586" cy="1726950"/>
+                    </a:xfrm>
+                    <a:prstGeom prst="rect">
+                      <a:avLst/>
+                    </a:prstGeom>
+                  </pic:spPr>
+                </pic:pic>
+              </a:graphicData>
+            </a:graphic>
+          </wp:inline>
+        </w:drawing>
+      </w:r>
+    </w:p>
+    <w:p>
+      <w:pPr>
+        <w:rPr>
+          <w:lang w:val="en-US"/>
+        </w:rPr>
+      </w:pPr>
+    </w:p>
+    <w:p>
+      <w:pPr>
+        <w:rPr>
+          <w:lang w:val="en-US"/>
+        </w:rPr>
+      </w:pPr>
+    </w:p>
+    <w:p>
+      <w:pPr>
+        <w:rPr>
+          <w:lang w:val="en-US"/>
+        </w:rPr>
+      </w:pPr>
+      <w:r>
+        <w:rPr>
+          <w:lang w:val="en-US"/>
+        </w:rPr>
+        <w:t xml:space="preserve">Classification Model in machine learning </w:t>
+      </w:r>
+    </w:p>
+    <w:p>
+      <w:pPr>
+        <w:rPr>
+          <w:lang w:val="en-US"/>
+        </w:rPr>
+      </w:pPr>
+    </w:p>
+    <w:p>
+      <w:pPr>
+        <w:rPr>
+          <w:lang w:val="en-US"/>
+        </w:rPr>
+      </w:pPr>
+      <w:r>
+        <w:rPr>
+          <w:lang w:val="en-US"/>
+        </w:rPr>
+        <w:t>Classification model, example of supervised learning.</w:t>
+      </w:r>
+    </w:p>
+    <w:p>
+      <w:pPr>
+        <w:rPr>
+          <w:lang w:val="en-US"/>
+        </w:rPr>
+      </w:pPr>
+      <w:r>
+        <w:rPr>
+          <w:lang w:val="en-US"/>
+        </w:rPr>
+        <w:t>Draw conclusion from observed values</w:t>
+      </w:r>
+    </w:p>
+    <w:p>
+      <w:pPr>
+        <w:rPr>
+          <w:lang w:val="en-US"/>
+        </w:rPr>
+      </w:pPr>
+      <w:r>
+        <w:rPr>
+          <w:lang w:val="en-US"/>
+        </w:rPr>
+        <w:t xml:space="preserve">Uses known labels to train the model </w:t>
+      </w:r>
+    </w:p>
+    <w:p>
+      <w:pPr>
+        <w:rPr>
+          <w:lang w:val="en-US"/>
+        </w:rPr>
+      </w:pPr>
+      <w:r>
+        <w:rPr>
+          <w:lang w:val="en-US"/>
+        </w:rPr>
+        <w:t xml:space="preserve">Predict labels for new items </w:t>
+      </w:r>
+      <w:proofErr w:type="gramStart"/>
+      <w:r>
+        <w:rPr>
+          <w:lang w:val="en-US"/>
+        </w:rPr>
+        <w:t>where</w:t>
+      </w:r>
+      <w:proofErr w:type="gramEnd"/>
+      <w:r>
+        <w:rPr>
+          <w:lang w:val="en-US"/>
+        </w:rPr>
+        <w:t xml:space="preserve"> unknown.</w:t>
+      </w:r>
+    </w:p>
+    <w:p>
+      <w:pPr>
+        <w:rPr>
+          <w:lang w:val="en-US"/>
+        </w:rPr>
+      </w:pPr>
+    </w:p>
+    <w:p>
+      <w:pPr>
+        <w:rPr>
+          <w:lang w:val="en-US"/>
+        </w:rPr>
+      </w:pPr>
+      <w:r>
+        <w:rPr>
+          <w:noProof/>
+          <w:lang w:val="en-US"/>
+        </w:rPr>
+        <w:drawing>
+          <wp:inline distT="0" distB="0" distL="0" distR="0" wp14:anchorId="35B5F266" wp14:editId="2AD3CE96">
+            <wp:extent cx="3746500" cy="3543300"/>
+            <wp:effectExtent l="0" t="0" r="0" b="0"/>
+            <wp:docPr id="12" name="Picture 12" descr="A picture containing timeline&#10;&#10;Description automatically generated"/>
+            <wp:cNvGraphicFramePr>
+              <a:graphicFrameLocks xmlns:a="http://schemas.openxmlformats.org/drawingml/2006/main" noChangeAspect="1"/>
+            </wp:cNvGraphicFramePr>
+            <a:graphic xmlns:a="http://schemas.openxmlformats.org/drawingml/2006/main">
+              <a:graphicData uri="http://schemas.openxmlformats.org/drawingml/2006/picture">
+                <pic:pic xmlns:pic="http://schemas.openxmlformats.org/drawingml/2006/picture">
+                  <pic:nvPicPr>
+                    <pic:cNvPr id="12" name="Picture 12" descr="A picture containing timeline&#10;&#10;Description automatically generated"/>
+                    <pic:cNvPicPr/>
+                  </pic:nvPicPr>
+                  <pic:blipFill>
+                    <a:blip r:embed="rId16">
+                      <a:extLst>
+                        <a:ext uri="{28A0092B-C50C-407E-A947-70E740481C1C}">
+                          <a14:useLocalDpi xmlns:a14="http://schemas.microsoft.com/office/drawing/2010/main" val="0"/>
+                        </a:ext>
+                      </a:extLst>
+                    </a:blip>
+                    <a:stretch>
+                      <a:fillRect/>
+                    </a:stretch>
+                  </pic:blipFill>
+                  <pic:spPr>
+                    <a:xfrm>
+                      <a:off x="0" y="0"/>
+                      <a:ext cx="3746500" cy="3543300"/>
+                    </a:xfrm>
+                    <a:prstGeom prst="rect">
+                      <a:avLst/>
+                    </a:prstGeom>
+                  </pic:spPr>
+                </pic:pic>
+              </a:graphicData>
+            </a:graphic>
+          </wp:inline>
+        </w:drawing>
+      </w:r>
+    </w:p>
+    <w:p>
+      <w:pPr>
+        <w:rPr>
+          <w:lang w:val="en-US"/>
+        </w:rPr>
+      </w:pPr>
+    </w:p>
+    <w:p>
+      <w:pPr>
+        <w:rPr>
+          <w:lang w:val="en-US"/>
+        </w:rPr>
+      </w:pPr>
+    </w:p>
+    <w:p>
+      <w:pPr>
+        <w:rPr>
+          <w:lang w:val="en-US"/>
+        </w:rPr>
+      </w:pPr>
+      <w:r>
+        <w:rPr>
+          <w:lang w:val="en-US"/>
+        </w:rPr>
+        <w:t>Logistic Regression</w:t>
+      </w:r>
+    </w:p>
+    <w:p>
+      <w:pPr>
+        <w:rPr>
+          <w:lang w:val="en-US"/>
+        </w:rPr>
+      </w:pPr>
+    </w:p>
+    <w:p>
+      <w:pPr>
+        <w:rPr>
+          <w:lang w:val="en-US"/>
+        </w:rPr>
+      </w:pPr>
+      <w:r>
+        <w:rPr>
+          <w:lang w:val="en-US"/>
+        </w:rPr>
+        <w:t>Azure Machine Learning designer for models</w:t>
+      </w:r>
+    </w:p>
+    <w:p>
+      <w:pPr>
+        <w:rPr>
+          <w:lang w:val="en-US"/>
+        </w:rPr>
+      </w:pPr>
+      <w:r>
+        <w:rPr>
+          <w:lang w:val="en-US"/>
+        </w:rPr>
+        <w:t xml:space="preserve">Regression outputs a numerical value </w:t>
+      </w:r>
+    </w:p>
+    <w:p>
+      <w:pPr>
+        <w:rPr>
+          <w:lang w:val="en-US"/>
+        </w:rPr>
+      </w:pPr>
+      <w:r>
+        <w:rPr>
+          <w:lang w:val="en-US"/>
+        </w:rPr>
+        <w:t>Classification is applied to data with binary output</w:t>
+      </w:r>
+    </w:p>
+    <w:p>
+      <w:pPr>
+        <w:rPr>
+          <w:lang w:val="en-US"/>
+        </w:rPr>
+      </w:pPr>
+      <w:r>
+        <w:rPr>
+          <w:lang w:val="en-US"/>
+        </w:rPr>
+        <w:lastRenderedPageBreak/>
+        <w:t>Decision forgets and logistic regression are examples</w:t>
+      </w:r>
+    </w:p>
+    <w:p>
+      <w:pPr>
+        <w:rPr>
+          <w:lang w:val="en-US"/>
+        </w:rPr>
+      </w:pPr>
+    </w:p>
+    <w:p>
+      <w:pPr>
+        <w:rPr>
+          <w:lang w:val="en-US"/>
+        </w:rPr>
+      </w:pPr>
+      <w:r>
+        <w:rPr>
+          <w:lang w:val="en-US"/>
+        </w:rPr>
+        <w:t>Decision forest are fast and supervised and assembled models.</w:t>
+      </w:r>
+    </w:p>
+    <w:p>
+      <w:pPr>
+        <w:rPr>
+          <w:lang w:val="en-US"/>
+        </w:rPr>
+      </w:pPr>
+      <w:r>
+        <w:rPr>
+          <w:lang w:val="en-US"/>
+        </w:rPr>
+        <w:t>They produce better results and in a more generalized model by creating multiple models and combining them in some way.</w:t>
+      </w:r>
+    </w:p>
+    <w:p>
+      <w:pPr>
+        <w:rPr>
+          <w:lang w:val="en-US"/>
+        </w:rPr>
+      </w:pPr>
+    </w:p>
+    <w:p>
+      <w:pPr>
+        <w:rPr>
+          <w:lang w:val="en-US"/>
+        </w:rPr>
+      </w:pPr>
+      <w:r>
+        <w:rPr>
+          <w:lang w:val="en-US"/>
+        </w:rPr>
+        <w:t>Generally, ensemble models provide better accuracy than simple decision trees.</w:t>
+      </w:r>
+    </w:p>
+    <w:p>
+      <w:pPr>
+        <w:rPr>
+          <w:lang w:val="en-US"/>
+        </w:rPr>
+      </w:pPr>
+    </w:p>
+    <w:p>
+      <w:pPr>
+        <w:rPr>
+          <w:lang w:val="en-US"/>
+        </w:rPr>
+      </w:pPr>
+      <w:r>
+        <w:rPr>
+          <w:lang w:val="en-US"/>
+        </w:rPr>
+        <w:t>This model is a good choice if we want to predict a target with maximum of 2 outcomes.</w:t>
+      </w:r>
+    </w:p>
+    <w:p>
+      <w:pPr>
+        <w:rPr>
+          <w:lang w:val="en-US"/>
+        </w:rPr>
+      </w:pPr>
+    </w:p>
+    <w:p>
+      <w:pPr>
+        <w:rPr>
+          <w:lang w:val="en-US"/>
+        </w:rPr>
+      </w:pPr>
+    </w:p>
+    <w:p>
+      <w:pPr>
+        <w:rPr>
+          <w:lang w:val="en-US"/>
+        </w:rPr>
+      </w:pPr>
+    </w:p>
+    <w:p>
+      <w:pPr>
+        <w:rPr>
+          <w:lang w:val="en-US"/>
+        </w:rPr>
+      </w:pPr>
+    </w:p>
+    <w:p>
+      <w:pPr>
+        <w:rPr>
+          <w:lang w:val="en-US"/>
+        </w:rPr>
+      </w:pPr>
+    </w:p>
+    <w:p>
+      <w:pPr>
+        <w:rPr>
+          <w:lang w:val="en-US"/>
+        </w:rPr>
+      </w:pPr>
+    </w:p>
+    <w:p>
+      <w:pPr>
+        <w:rPr>
+          <w:lang w:val="en-US"/>
+        </w:rPr>
+      </w:pPr>
+      <w:r>
+        <w:rPr>
+          <w:lang w:val="en-US"/>
+        </w:rPr>
+        <w:t>Clustering in machine Learning</w:t>
+      </w:r>
+    </w:p>
+    <w:p>
+      <w:pPr>
+        <w:rPr>
+          <w:lang w:val="en-US"/>
+        </w:rPr>
+      </w:pPr>
+    </w:p>
+    <w:p>
+      <w:pPr>
+        <w:rPr>
+          <w:lang w:val="en-US"/>
+        </w:rPr>
+      </w:pPr>
+      <w:r>
+        <w:rPr>
+          <w:lang w:val="en-US"/>
+        </w:rPr>
+        <w:t>Grouping data points into similar clusters</w:t>
+      </w:r>
+    </w:p>
+    <w:p>
+      <w:pPr>
+        <w:rPr>
+          <w:lang w:val="en-US"/>
+        </w:rPr>
+      </w:pPr>
+      <w:r>
+        <w:rPr>
+          <w:lang w:val="en-US"/>
+        </w:rPr>
+        <w:t xml:space="preserve">Clustering, example of unsupervised learning </w:t>
+      </w:r>
+    </w:p>
+    <w:p>
+      <w:pPr>
+        <w:rPr>
+          <w:lang w:val="en-US"/>
+        </w:rPr>
+      </w:pPr>
+      <w:r>
+        <w:rPr>
+          <w:lang w:val="en-US"/>
+        </w:rPr>
+        <w:t xml:space="preserve">Customers who like similar products </w:t>
+      </w:r>
+    </w:p>
+    <w:p>
+      <w:pPr>
+        <w:rPr>
+          <w:lang w:val="en-US"/>
+        </w:rPr>
+      </w:pPr>
+      <w:r>
+        <w:rPr>
+          <w:lang w:val="en-US"/>
+        </w:rPr>
+        <w:t>Useful first step in discovering new patterns</w:t>
+      </w:r>
+    </w:p>
+    <w:p>
+      <w:pPr>
+        <w:rPr>
+          <w:lang w:val="en-US"/>
+        </w:rPr>
+      </w:pPr>
+    </w:p>
+    <w:p>
+      <w:pPr>
+        <w:rPr>
+          <w:lang w:val="en-US"/>
+        </w:rPr>
+      </w:pPr>
+    </w:p>
+    <w:p>
+      <w:pPr>
+        <w:rPr>
+          <w:lang w:val="en-US"/>
+        </w:rPr>
+      </w:pPr>
+      <w:r>
+        <w:rPr>
+          <w:lang w:val="en-US"/>
+        </w:rPr>
+        <w:t>Also known as segmentation</w:t>
+      </w:r>
+    </w:p>
+    <w:p>
+      <w:pPr>
+        <w:rPr>
+          <w:lang w:val="en-US"/>
+        </w:rPr>
+      </w:pPr>
+      <w:r>
+        <w:rPr>
+          <w:lang w:val="en-US"/>
+        </w:rPr>
+        <w:t>Used with data that is not labelled.</w:t>
+      </w:r>
+    </w:p>
+    <w:p>
+      <w:pPr>
+        <w:rPr>
+          <w:lang w:val="en-US"/>
+        </w:rPr>
+      </w:pPr>
+      <w:r>
+        <w:rPr>
+          <w:lang w:val="en-US"/>
+        </w:rPr>
+        <w:t>Grouping useful in making predictions</w:t>
+      </w:r>
+    </w:p>
+    <w:p>
+      <w:pPr>
+        <w:rPr>
+          <w:lang w:val="en-US"/>
+        </w:rPr>
+      </w:pPr>
+      <w:r>
+        <w:rPr>
+          <w:b/>
+          <w:bCs/>
+          <w:lang w:val="en-US"/>
+        </w:rPr>
+        <w:t>k-means</w:t>
+      </w:r>
+      <w:r>
+        <w:rPr>
+          <w:lang w:val="en-US"/>
+        </w:rPr>
+        <w:t>, best known unsupervised algorithm</w:t>
+      </w:r>
+    </w:p>
+    <w:p>
+      <w:pPr>
+        <w:rPr>
+          <w:lang w:val="en-US"/>
+        </w:rPr>
+      </w:pPr>
+      <w:r>
+        <w:rPr>
+          <w:lang w:val="en-US"/>
+        </w:rPr>
+        <w:t>Label column in optional in k-means</w:t>
+      </w:r>
+    </w:p>
+    <w:p>
+      <w:pPr>
+        <w:rPr>
+          <w:lang w:val="en-US"/>
+        </w:rPr>
+      </w:pPr>
+      <w:r>
+        <w:rPr>
+          <w:lang w:val="en-US"/>
+        </w:rPr>
+        <w:t>Centroid, a point representative of each cluster</w:t>
+      </w:r>
+    </w:p>
+    <w:p>
+      <w:pPr>
+        <w:rPr>
+          <w:lang w:val="en-US"/>
+        </w:rPr>
+      </w:pPr>
+    </w:p>
+    <w:p>
+      <w:pPr>
+        <w:rPr>
+          <w:lang w:val="en-US"/>
+        </w:rPr>
+      </w:pPr>
+    </w:p>
+    <w:p>
+      <w:pPr>
+        <w:rPr>
+          <w:lang w:val="en-US"/>
+        </w:rPr>
+      </w:pPr>
+    </w:p>
+    <w:p>
+      <w:pPr>
+        <w:rPr>
+          <w:lang w:val="en-US"/>
+        </w:rPr>
+      </w:pPr>
+      <w:r>
+        <w:rPr>
+          <w:noProof/>
+          <w:lang w:val="en-US"/>
+        </w:rPr>
+        <w:drawing>
+          <wp:inline distT="0" distB="0" distL="0" distR="0" wp14:anchorId="54A4015F" wp14:editId="503E55C6">
+            <wp:extent cx="2900212" cy="1552353"/>
+            <wp:effectExtent l="0" t="0" r="0" b="0"/>
+            <wp:docPr id="13" name="Picture 13" descr="Graphical user interface&#10;&#10;Description automatically generated with medium confidence"/>
+            <wp:cNvGraphicFramePr>
+              <a:graphicFrameLocks xmlns:a="http://schemas.openxmlformats.org/drawingml/2006/main" noChangeAspect="1"/>
+            </wp:cNvGraphicFramePr>
+            <a:graphic xmlns:a="http://schemas.openxmlformats.org/drawingml/2006/main">
+              <a:graphicData uri="http://schemas.openxmlformats.org/drawingml/2006/picture">
+                <pic:pic xmlns:pic="http://schemas.openxmlformats.org/drawingml/2006/picture">
+                  <pic:nvPicPr>
+                    <pic:cNvPr id="13" name="Picture 13" descr="Graphical user interface&#10;&#10;Description automatically generated with medium confidence"/>
+                    <pic:cNvPicPr/>
+                  </pic:nvPicPr>
+                  <pic:blipFill>
+                    <a:blip r:embed="rId17" cstate="print">
+                      <a:extLst>
+                        <a:ext uri="{28A0092B-C50C-407E-A947-70E740481C1C}">
+                          <a14:useLocalDpi xmlns:a14="http://schemas.microsoft.com/office/drawing/2010/main" val="0"/>
+                        </a:ext>
+                      </a:extLst>
+                    </a:blip>
+                    <a:stretch>
+                      <a:fillRect/>
+                    </a:stretch>
+                  </pic:blipFill>
+                  <pic:spPr>
+                    <a:xfrm>
+                      <a:off x="0" y="0"/>
+                      <a:ext cx="2908322" cy="1556694"/>
+                    </a:xfrm>
+                    <a:prstGeom prst="rect">
+                      <a:avLst/>
+                    </a:prstGeom>
+                  </pic:spPr>
+                </pic:pic>
+              </a:graphicData>
+            </a:graphic>
+          </wp:inline>
+        </w:drawing>
+      </w:r>
+    </w:p>
+    <w:p>
+      <w:pPr>
+        <w:rPr>
+          <w:lang w:val="en-US"/>
+        </w:rPr>
+      </w:pPr>
+    </w:p>
+    <w:p>
+      <w:pPr>
+        <w:rPr>
+          <w:lang w:val="en-US"/>
+        </w:rPr>
+      </w:pPr>
+    </w:p>
+    <w:p>
+      <w:pPr>
+        <w:rPr>
+          <w:lang w:val="en-US"/>
+        </w:rPr>
+      </w:pPr>
+      <w:r>
+        <w:rPr>
+          <w:lang w:val="en-US"/>
+        </w:rPr>
+        <w:t xml:space="preserve">We specify number of </w:t>
+      </w:r>
+      <w:proofErr w:type="gramStart"/>
+      <w:r>
+        <w:rPr>
+          <w:lang w:val="en-US"/>
+        </w:rPr>
+        <w:t>centroid</w:t>
+      </w:r>
+      <w:proofErr w:type="gramEnd"/>
+      <w:r>
+        <w:rPr>
+          <w:lang w:val="en-US"/>
+        </w:rPr>
+        <w:t xml:space="preserve"> for the Clusters.</w:t>
+      </w:r>
+    </w:p>
+    <w:p>
+      <w:pPr>
+        <w:rPr>
+          <w:lang w:val="en-US"/>
+        </w:rPr>
+      </w:pPr>
+    </w:p>
+    <w:p>
+      <w:pPr>
+        <w:rPr>
+          <w:lang w:val="en-US"/>
+        </w:rPr>
+      </w:pPr>
+    </w:p>
+    <w:p>
+      <w:pPr>
+        <w:rPr>
+          <w:lang w:val="en-US"/>
+        </w:rPr>
+      </w:pPr>
+    </w:p>
+    <w:p>
+      <w:pPr>
+        <w:rPr>
+          <w:lang w:val="en-US"/>
+        </w:rPr>
+      </w:pPr>
+    </w:p>
+    <w:p>
+      <w:pPr>
+        <w:rPr>
+          <w:lang w:val="en-US"/>
+        </w:rPr>
+      </w:pPr>
+      <w:r>
+        <w:rPr>
+          <w:lang w:val="en-US"/>
+        </w:rPr>
+        <w:lastRenderedPageBreak/>
+        <w:t xml:space="preserve">Features and labels in a dataset for machine learning </w:t>
+      </w:r>
+      <w:r>
+        <w:rPr>
+          <w:lang w:val="en-US"/>
+        </w:rPr>
+        <w:tab/>
+      </w:r>
+    </w:p>
+    <w:p>
+      <w:pPr>
+        <w:rPr>
+          <w:lang w:val="en-US"/>
+        </w:rPr>
+      </w:pPr>
+    </w:p>
+    <w:p>
+      <w:pPr>
+        <w:rPr>
+          <w:lang w:val="en-US"/>
+        </w:rPr>
+      </w:pPr>
+      <w:r>
+        <w:rPr>
+          <w:lang w:val="en-US"/>
+        </w:rPr>
+        <w:t xml:space="preserve">Storage Service &amp; Databases in Azure </w:t>
+      </w:r>
+      <w:r>
+        <w:rPr>
+          <w:lang w:val="en-US"/>
+        </w:rPr>
+        <w:tab/>
+      </w:r>
+    </w:p>
+    <w:p>
+      <w:pPr>
+        <w:rPr>
+          <w:lang w:val="en-US"/>
+        </w:rPr>
+      </w:pPr>
+    </w:p>
+    <w:p>
+      <w:pPr>
+        <w:rPr>
+          <w:lang w:val="en-US"/>
+        </w:rPr>
+      </w:pPr>
+      <w:r>
+        <w:rPr>
+          <w:lang w:val="en-US"/>
+        </w:rPr>
+        <w:t>Abstraction layer for underlying storage service</w:t>
+      </w:r>
+      <w:r>
+        <w:rPr>
+          <w:lang w:val="en-US"/>
+        </w:rPr>
+        <w:t>.</w:t>
+      </w:r>
+    </w:p>
+    <w:p>
+      <w:pPr>
+        <w:rPr>
+          <w:lang w:val="en-US"/>
+        </w:rPr>
+      </w:pPr>
+      <w:r>
+        <w:rPr>
+          <w:lang w:val="en-US"/>
+        </w:rPr>
+        <w:t>Mount it on compute target consume it directly.</w:t>
+      </w:r>
+    </w:p>
+    <w:p>
+      <w:pPr>
+        <w:rPr>
+          <w:lang w:val="en-US"/>
+        </w:rPr>
+      </w:pPr>
+      <w:r>
+        <w:rPr>
+          <w:lang w:val="en-US"/>
+        </w:rPr>
+        <w:t>Azure ML datastores secure connection</w:t>
+      </w:r>
+    </w:p>
+    <w:p>
+      <w:pPr>
+        <w:rPr>
+          <w:lang w:val="en-US"/>
+        </w:rPr>
+      </w:pPr>
+      <w:r>
+        <w:rPr>
+          <w:lang w:val="en-US"/>
+        </w:rPr>
+        <w:t>Storage Service in Azure like Azure Blob container.</w:t>
+      </w:r>
+    </w:p>
+    <w:p>
+      <w:pPr>
+        <w:rPr>
+          <w:lang w:val="en-US"/>
+        </w:rPr>
+      </w:pPr>
+    </w:p>
+    <w:p>
+      <w:pPr>
+        <w:rPr>
+          <w:lang w:val="en-US"/>
+        </w:rPr>
+      </w:pPr>
+      <w:r>
+        <w:rPr>
+          <w:lang w:val="en-US"/>
+        </w:rPr>
+        <w:t>Datasets are not copies of the data.</w:t>
+      </w:r>
+    </w:p>
+    <w:p>
+      <w:pPr>
+        <w:rPr>
+          <w:lang w:val="en-US"/>
+        </w:rPr>
+      </w:pPr>
+      <w:r>
+        <w:rPr>
+          <w:lang w:val="en-US"/>
+        </w:rPr>
+        <w:t>Reference to the data with the copy of its metadata.</w:t>
+      </w:r>
+    </w:p>
+    <w:p>
+      <w:pPr>
+        <w:rPr>
+          <w:lang w:val="en-US"/>
+        </w:rPr>
+      </w:pPr>
+      <w:r>
+        <w:rPr>
+          <w:lang w:val="en-US"/>
+        </w:rPr>
+        <w:t>Reuse it across different experiments</w:t>
+      </w:r>
+    </w:p>
+    <w:p>
+      <w:pPr>
+        <w:rPr>
+          <w:lang w:val="en-US"/>
+        </w:rPr>
+      </w:pPr>
+      <w:r>
+        <w:rPr>
+          <w:lang w:val="en-US"/>
+        </w:rPr>
+        <w:t xml:space="preserve">Types of datasets: </w:t>
+      </w:r>
+      <w:proofErr w:type="spellStart"/>
+      <w:r>
+        <w:rPr>
+          <w:lang w:val="en-US"/>
+        </w:rPr>
+        <w:t>Filedataset</w:t>
+      </w:r>
+      <w:proofErr w:type="spellEnd"/>
+      <w:r>
+        <w:rPr>
+          <w:lang w:val="en-US"/>
+        </w:rPr>
+        <w:t xml:space="preserve"> </w:t>
+      </w:r>
+      <w:proofErr w:type="gramStart"/>
+      <w:r>
+        <w:rPr>
+          <w:lang w:val="en-US"/>
+        </w:rPr>
+        <w:t xml:space="preserve">and </w:t>
+      </w:r>
+      <w:r>
+        <w:rPr>
+          <w:lang w:val="en-US"/>
+        </w:rPr>
+        <w:t xml:space="preserve"> </w:t>
+      </w:r>
+      <w:proofErr w:type="spellStart"/>
+      <w:r>
+        <w:rPr>
+          <w:lang w:val="en-US"/>
+        </w:rPr>
+        <w:t>Tabulardataset</w:t>
+      </w:r>
+      <w:proofErr w:type="spellEnd"/>
+      <w:proofErr w:type="gramEnd"/>
+      <w:r>
+        <w:rPr>
+          <w:lang w:val="en-US"/>
+        </w:rPr>
+        <w:t xml:space="preserve"> </w:t>
+      </w:r>
+    </w:p>
+    <w:p>
+      <w:pPr>
+        <w:rPr>
+          <w:lang w:val="en-US"/>
+        </w:rPr>
+      </w:pPr>
+      <w:r>
+        <w:rPr>
+          <w:noProof/>
+          <w:lang w:val="en-US"/>
+        </w:rPr>
+        <w:drawing>
+          <wp:inline distT="0" distB="0" distL="0" distR="0" wp14:anchorId="1C917822" wp14:editId="72D373D2">
+            <wp:extent cx="2565400" cy="2425700"/>
+            <wp:effectExtent l="0" t="0" r="0" b="0"/>
+            <wp:docPr id="14" name="Picture 14" descr="Graphical user interface, application&#10;&#10;Description automatically generated"/>
+            <wp:cNvGraphicFramePr>
+              <a:graphicFrameLocks xmlns:a="http://schemas.openxmlformats.org/drawingml/2006/main" noChangeAspect="1"/>
+            </wp:cNvGraphicFramePr>
+            <a:graphic xmlns:a="http://schemas.openxmlformats.org/drawingml/2006/main">
+              <a:graphicData uri="http://schemas.openxmlformats.org/drawingml/2006/picture">
+                <pic:pic xmlns:pic="http://schemas.openxmlformats.org/drawingml/2006/picture">
+                  <pic:nvPicPr>
+                    <pic:cNvPr id="14" name="Picture 14" descr="Graphical user interface, application&#10;&#10;Description automatically generated"/>
+                    <pic:cNvPicPr/>
+                  </pic:nvPicPr>
+                  <pic:blipFill>
+                    <a:blip r:embed="rId18">
+                      <a:extLst>
+                        <a:ext uri="{28A0092B-C50C-407E-A947-70E740481C1C}">
+                          <a14:useLocalDpi xmlns:a14="http://schemas.microsoft.com/office/drawing/2010/main" val="0"/>
+                        </a:ext>
+                      </a:extLst>
+                    </a:blip>
+                    <a:stretch>
+                      <a:fillRect/>
+                    </a:stretch>
+                  </pic:blipFill>
+                  <pic:spPr>
+                    <a:xfrm>
+                      <a:off x="0" y="0"/>
+                      <a:ext cx="2565400" cy="2425700"/>
+                    </a:xfrm>
+                    <a:prstGeom prst="rect">
+                      <a:avLst/>
+                    </a:prstGeom>
+                  </pic:spPr>
+                </pic:pic>
+              </a:graphicData>
+            </a:graphic>
+          </wp:inline>
+        </w:drawing>
+      </w:r>
+    </w:p>
+    <w:p>
+      <w:pPr>
+        <w:rPr>
+          <w:lang w:val="en-US"/>
+        </w:rPr>
+      </w:pPr>
+    </w:p>
+    <w:p>
+      <w:pPr>
+        <w:rPr>
+          <w:lang w:val="en-US"/>
+        </w:rPr>
+      </w:pPr>
+    </w:p>
+    <w:p>
+      <w:pPr>
+        <w:rPr>
+          <w:lang w:val="en-US"/>
+        </w:rPr>
+      </w:pPr>
+      <w:r>
+        <w:rPr>
+          <w:lang w:val="en-US"/>
+        </w:rPr>
+        <w:t>Features and Labels</w:t>
+      </w:r>
+    </w:p>
+    <w:p>
+      <w:pPr>
+        <w:rPr>
+          <w:lang w:val="en-US"/>
+        </w:rPr>
+      </w:pPr>
+    </w:p>
+    <w:p>
+      <w:pPr>
+        <w:rPr>
+          <w:lang w:val="en-US"/>
+        </w:rPr>
+      </w:pPr>
+    </w:p>
+    <w:p>
+      <w:pPr>
+        <w:rPr>
+          <w:lang w:val="en-US"/>
+        </w:rPr>
+      </w:pPr>
+      <w:r>
+        <w:rPr>
+          <w:lang w:val="en-US"/>
+        </w:rPr>
+        <w:t>Features, independent variables that acts as input</w:t>
+      </w:r>
+    </w:p>
+    <w:p>
+      <w:pPr>
+        <w:rPr>
+          <w:lang w:val="en-US"/>
+        </w:rPr>
+      </w:pPr>
+      <w:r>
+        <w:rPr>
+          <w:lang w:val="en-US"/>
+        </w:rPr>
+        <w:t>Labels are the final output</w:t>
+      </w:r>
+    </w:p>
+    <w:p>
+      <w:pPr>
+        <w:rPr>
+          <w:lang w:val="en-US"/>
+        </w:rPr>
+      </w:pPr>
+      <w:r>
+        <w:rPr>
+          <w:lang w:val="en-US"/>
+        </w:rPr>
+        <w:t>Trained models get “features” as input</w:t>
+      </w:r>
+    </w:p>
+    <w:p>
+      <w:pPr>
+        <w:rPr>
+          <w:lang w:val="en-US"/>
+        </w:rPr>
+      </w:pPr>
+      <w:r>
+        <w:rPr>
+          <w:lang w:val="en-US"/>
+        </w:rPr>
+        <w:t>Return the predicted “label”</w:t>
+      </w:r>
+    </w:p>
+    <w:p>
+      <w:pPr>
+        <w:rPr>
+          <w:lang w:val="en-US"/>
+        </w:rPr>
+      </w:pPr>
+    </w:p>
+    <w:p>
+      <w:pPr>
+        <w:rPr>
+          <w:lang w:val="en-US"/>
+        </w:rPr>
+      </w:pPr>
+    </w:p>
+    <w:p>
+      <w:pPr>
+        <w:rPr>
+          <w:lang w:val="en-US"/>
+        </w:rPr>
+      </w:pPr>
+      <w:r>
+        <w:rPr>
+          <w:lang w:val="en-US"/>
+        </w:rPr>
+        <w:t xml:space="preserve">Data drift </w:t>
+      </w:r>
+    </w:p>
+    <w:p>
+      <w:pPr>
+        <w:rPr>
+          <w:lang w:val="en-US"/>
+        </w:rPr>
+      </w:pPr>
+    </w:p>
+    <w:p>
+      <w:pPr>
+        <w:rPr>
+          <w:lang w:val="en-US"/>
+        </w:rPr>
+      </w:pPr>
+      <w:r>
+        <w:rPr>
+          <w:lang w:val="en-US"/>
+        </w:rPr>
+        <w:t>Removal of feature from the dataset</w:t>
+      </w:r>
+    </w:p>
+    <w:p>
+      <w:pPr>
+        <w:rPr>
+          <w:lang w:val="en-US"/>
+        </w:rPr>
+      </w:pPr>
+    </w:p>
+    <w:p>
+      <w:pPr>
+        <w:rPr>
+          <w:lang w:val="en-US"/>
+        </w:rPr>
+      </w:pPr>
+    </w:p>
+    <w:p>
+      <w:pPr>
+        <w:rPr>
+          <w:lang w:val="en-US"/>
+        </w:rPr>
+      </w:pPr>
+    </w:p>
+    <w:p>
+      <w:pPr>
+        <w:rPr>
+          <w:lang w:val="en-US"/>
+        </w:rPr>
+      </w:pPr>
+      <w:r>
+        <w:rPr>
+          <w:lang w:val="en-US"/>
+        </w:rPr>
+        <w:t>Central location to manage and monitor labelling</w:t>
+      </w:r>
+    </w:p>
+    <w:p>
+      <w:pPr>
+        <w:rPr>
+          <w:lang w:val="en-US"/>
+        </w:rPr>
+      </w:pPr>
+      <w:r>
+        <w:rPr>
+          <w:lang w:val="en-US"/>
+        </w:rPr>
+        <w:t>Input data leads to model performance degradation</w:t>
+      </w:r>
+    </w:p>
+    <w:p>
+      <w:pPr>
+        <w:rPr>
+          <w:lang w:val="en-US"/>
+        </w:rPr>
+      </w:pPr>
+      <w:r>
+        <w:rPr>
+          <w:lang w:val="en-US"/>
+        </w:rPr>
+        <w:t>Monitoring data drifts detects performance issues</w:t>
+      </w:r>
+    </w:p>
+    <w:p>
+      <w:pPr>
+        <w:rPr>
+          <w:lang w:val="en-US"/>
+        </w:rPr>
+      </w:pPr>
+      <w:r>
+        <w:rPr>
+          <w:lang w:val="en-US"/>
+        </w:rPr>
+        <w:t>Information on features responsible for data drift</w:t>
+      </w:r>
+    </w:p>
+    <w:p>
+      <w:pPr>
+        <w:rPr>
+          <w:lang w:val="en-US"/>
+        </w:rPr>
+      </w:pPr>
+      <w:r>
+        <w:rPr>
+          <w:lang w:val="en-US"/>
+        </w:rPr>
+        <w:lastRenderedPageBreak/>
+        <w:t xml:space="preserve"> Training and Validation datasets in machine learning </w:t>
+      </w:r>
+    </w:p>
+    <w:p>
+      <w:pPr>
+        <w:rPr>
+          <w:lang w:val="en-US"/>
+        </w:rPr>
+      </w:pPr>
+    </w:p>
+    <w:p>
+      <w:pPr>
+        <w:rPr>
+          <w:lang w:val="en-US"/>
+        </w:rPr>
+      </w:pPr>
+    </w:p>
+    <w:p>
+      <w:pPr>
+        <w:rPr>
+          <w:lang w:val="en-US"/>
+        </w:rPr>
+      </w:pPr>
+      <w:r>
+        <w:rPr>
+          <w:lang w:val="en-US"/>
+        </w:rPr>
+        <w:t>Training and Validation Datasets</w:t>
+      </w:r>
+    </w:p>
+    <w:p>
+      <w:pPr>
+        <w:rPr>
+          <w:lang w:val="en-US"/>
+        </w:rPr>
+      </w:pPr>
+    </w:p>
+    <w:p>
+      <w:pPr>
+        <w:rPr>
+          <w:lang w:val="en-US"/>
+        </w:rPr>
+      </w:pPr>
+      <w:r>
+        <w:rPr>
+          <w:lang w:val="en-US"/>
+        </w:rPr>
+        <w:t>Biased score on training dataset only</w:t>
+      </w:r>
+    </w:p>
+    <w:p>
+      <w:pPr>
+        <w:rPr>
+          <w:lang w:val="en-US"/>
+        </w:rPr>
+      </w:pPr>
+      <w:r>
+        <w:rPr>
+          <w:lang w:val="en-US"/>
+        </w:rPr>
+        <w:t>Set of samples for evaluation of the final model</w:t>
+      </w:r>
+    </w:p>
+    <w:p>
+      <w:pPr>
+        <w:rPr>
+          <w:lang w:val="en-US"/>
+        </w:rPr>
+      </w:pPr>
+      <w:r>
+        <w:rPr>
+          <w:lang w:val="en-US"/>
+        </w:rPr>
+        <w:t>Training dataset, sample of data used to fit the model</w:t>
+      </w:r>
+    </w:p>
+    <w:p>
+      <w:pPr>
+        <w:rPr>
+          <w:lang w:val="en-US"/>
+        </w:rPr>
+      </w:pPr>
+      <w:r>
+        <w:rPr>
+          <w:lang w:val="en-US"/>
+        </w:rPr>
+        <w:t>Validation dataset, sample of data used to fit the model</w:t>
+      </w:r>
+    </w:p>
+    <w:p>
+      <w:pPr>
+        <w:rPr>
+          <w:lang w:val="en-US"/>
+        </w:rPr>
+      </w:pPr>
+    </w:p>
+    <w:p>
+      <w:pPr>
+        <w:rPr>
+          <w:lang w:val="en-US"/>
+        </w:rPr>
+      </w:pPr>
+    </w:p>
+    <w:p>
+      <w:pPr>
+        <w:rPr>
+          <w:lang w:val="en-US"/>
+        </w:rPr>
+      </w:pPr>
+      <w:r>
+        <w:rPr>
+          <w:lang w:val="en-US"/>
+        </w:rPr>
+        <w:t xml:space="preserve">Cross Validate Module </w:t>
+      </w:r>
+    </w:p>
+    <w:p>
+      <w:pPr>
+        <w:rPr>
+          <w:lang w:val="en-US"/>
+        </w:rPr>
+      </w:pPr>
+    </w:p>
+    <w:p>
+      <w:pPr>
+        <w:rPr>
+          <w:lang w:val="en-US"/>
+        </w:rPr>
+      </w:pPr>
+      <w:r>
+        <w:rPr>
+          <w:lang w:val="en-US"/>
+        </w:rPr>
+        <w:t>Dataset divided into number of subsets called folds.</w:t>
+      </w:r>
+    </w:p>
+    <w:p>
+      <w:pPr>
+        <w:rPr>
+          <w:lang w:val="en-US"/>
+        </w:rPr>
+      </w:pPr>
+      <w:r>
+        <w:rPr>
+          <w:lang w:val="en-US"/>
+        </w:rPr>
+        <w:t>Compare accuracy and interpret quality of dataset</w:t>
+      </w:r>
+    </w:p>
+    <w:p>
+      <w:pPr>
+        <w:rPr>
+          <w:lang w:val="en-US"/>
+        </w:rPr>
+      </w:pPr>
+      <w:r>
+        <w:rPr>
+          <w:lang w:val="en-US"/>
+        </w:rPr>
+        <w:t>Trains and validates the model multiple times</w:t>
+      </w:r>
+    </w:p>
+    <w:p>
+      <w:pPr>
+        <w:rPr>
+          <w:lang w:val="en-US"/>
+        </w:rPr>
+      </w:pPr>
+      <w:r>
+        <w:rPr>
+          <w:lang w:val="en-US"/>
+        </w:rPr>
+        <w:t>Normalize datasets before using for cross validation</w:t>
+      </w:r>
+    </w:p>
+    <w:p>
+      <w:pPr>
+        <w:rPr>
+          <w:lang w:val="en-US"/>
+        </w:rPr>
+      </w:pPr>
+    </w:p>
+    <w:p>
+      <w:pPr>
+        <w:rPr>
+          <w:lang w:val="en-US"/>
+        </w:rPr>
+      </w:pPr>
+      <w:r>
+        <w:rPr>
+          <w:lang w:val="en-US"/>
+        </w:rPr>
+        <w:t>Computationally intense</w:t>
+      </w:r>
+    </w:p>
+    <w:p>
+      <w:pPr>
+        <w:rPr>
+          <w:lang w:val="en-US"/>
+        </w:rPr>
+      </w:pPr>
+    </w:p>
+    <w:p>
+      <w:pPr>
+        <w:rPr>
+          <w:lang w:val="en-US"/>
+        </w:rPr>
+      </w:pPr>
+    </w:p>
+    <w:p>
+      <w:pPr>
+        <w:rPr>
+          <w:lang w:val="en-US"/>
+        </w:rPr>
+      </w:pPr>
+    </w:p>
+    <w:p>
+      <w:pPr>
+        <w:rPr>
+          <w:lang w:val="en-US"/>
+        </w:rPr>
+      </w:pPr>
+    </w:p>
+    <w:p>
+      <w:pPr>
+        <w:rPr>
+          <w:lang w:val="en-US"/>
+        </w:rPr>
+      </w:pPr>
+      <w:r>
+        <w:rPr>
+          <w:lang w:val="en-US"/>
+        </w:rPr>
+        <w:t>Machine Learning Algorithms &amp; Techniques</w:t>
+      </w:r>
+    </w:p>
+    <w:p>
+      <w:pPr>
+        <w:rPr>
+          <w:lang w:val="en-US"/>
+        </w:rPr>
+      </w:pPr>
+    </w:p>
+    <w:p>
+      <w:pPr>
+        <w:rPr>
+          <w:lang w:val="en-US"/>
+        </w:rPr>
+      </w:pPr>
+      <w:r>
+        <w:rPr>
+          <w:lang w:val="en-US"/>
+        </w:rPr>
+        <w:t>Supervised Machine Learning</w:t>
+      </w:r>
+    </w:p>
+    <w:p>
+      <w:pPr>
+        <w:rPr>
+          <w:lang w:val="en-US"/>
+        </w:rPr>
+      </w:pPr>
+      <w:r>
+        <w:rPr>
+          <w:lang w:val="en-US"/>
+        </w:rPr>
+        <w:t xml:space="preserve">Unsupervised Machine Learning </w:t>
+      </w:r>
     </w:p>
     <w:p>
       <w:pPr>

</xml_diff>

<commit_message>
Added the Learning about how to identify which ML type to use, and core concepts of ML
</commit_message>
<xml_diff>
--- a/Azure AI Fundamentals.docx
+++ b/Azure AI Fundamentals.docx
@@ -5681,6 +5681,696 @@
           <w:lang w:val="en-US"/>
         </w:rPr>
         <w:t xml:space="preserve">Unsupervised Machine Learning </w:t>
+      </w:r>
+    </w:p>
+    <w:p>
+      <w:pPr>
+        <w:rPr>
+          <w:lang w:val="en-US"/>
+        </w:rPr>
+      </w:pPr>
+    </w:p>
+    <w:p>
+      <w:pPr>
+        <w:rPr>
+          <w:lang w:val="en-US"/>
+        </w:rPr>
+      </w:pPr>
+    </w:p>
+    <w:p>
+      <w:pPr>
+        <w:rPr>
+          <w:lang w:val="en-US"/>
+        </w:rPr>
+      </w:pPr>
+      <w:proofErr w:type="spellStart"/>
+      <w:r>
+        <w:rPr>
+          <w:lang w:val="en-US"/>
+        </w:rPr>
+        <w:t>Categoreis</w:t>
+      </w:r>
+      <w:proofErr w:type="spellEnd"/>
+      <w:r>
+        <w:rPr>
+          <w:lang w:val="en-US"/>
+        </w:rPr>
+        <w:t xml:space="preserve"> of ML </w:t>
+      </w:r>
+      <w:proofErr w:type="spellStart"/>
+      <w:r>
+        <w:rPr>
+          <w:lang w:val="en-US"/>
+        </w:rPr>
+        <w:t>alogoritms</w:t>
+      </w:r>
+      <w:proofErr w:type="spellEnd"/>
+    </w:p>
+    <w:p>
+      <w:pPr>
+        <w:rPr>
+          <w:lang w:val="en-US"/>
+        </w:rPr>
+      </w:pPr>
+    </w:p>
+    <w:p>
+      <w:pPr>
+        <w:rPr>
+          <w:lang w:val="en-US"/>
+        </w:rPr>
+      </w:pPr>
+    </w:p>
+    <w:p>
+      <w:pPr>
+        <w:rPr>
+          <w:lang w:val="en-US"/>
+        </w:rPr>
+      </w:pPr>
+      <w:r>
+        <w:rPr>
+          <w:lang w:val="en-US"/>
+        </w:rPr>
+        <w:t>Binary or Multiclass classification algorithm =&gt; Predict a target category.</w:t>
+      </w:r>
+    </w:p>
+    <w:p>
+      <w:pPr>
+        <w:rPr>
+          <w:lang w:val="en-US"/>
+        </w:rPr>
+      </w:pPr>
+    </w:p>
+    <w:p>
+      <w:pPr>
+        <w:rPr>
+          <w:lang w:val="en-US"/>
+        </w:rPr>
+      </w:pPr>
+      <w:r>
+        <w:rPr>
+          <w:lang w:val="en-US"/>
+        </w:rPr>
+        <w:t>For ex Gender Detection or Facial expression</w:t>
+      </w:r>
+    </w:p>
+    <w:p>
+      <w:pPr>
+        <w:rPr>
+          <w:lang w:val="en-US"/>
+        </w:rPr>
+      </w:pPr>
+    </w:p>
+    <w:p>
+      <w:pPr>
+        <w:rPr>
+          <w:lang w:val="en-US"/>
+        </w:rPr>
+      </w:pPr>
+      <w:r>
+        <w:rPr>
+          <w:lang w:val="en-US"/>
+        </w:rPr>
+        <w:t>Find unusual Points =&gt; Anomaly Detection</w:t>
+      </w:r>
+    </w:p>
+    <w:p>
+      <w:pPr>
+        <w:rPr>
+          <w:lang w:val="en-US"/>
+        </w:rPr>
+      </w:pPr>
+      <w:r>
+        <w:rPr>
+          <w:lang w:val="en-US"/>
+        </w:rPr>
+        <w:t xml:space="preserve">Regression =&gt; Predict Values  </w:t>
+      </w:r>
+    </w:p>
+    <w:p>
+      <w:pPr>
+        <w:rPr>
+          <w:lang w:val="en-US"/>
+        </w:rPr>
+      </w:pPr>
+    </w:p>
+    <w:p>
+      <w:pPr>
+        <w:rPr>
+          <w:lang w:val="en-US"/>
+        </w:rPr>
+      </w:pPr>
+      <w:r>
+        <w:rPr>
+          <w:lang w:val="en-US"/>
+        </w:rPr>
+        <w:t xml:space="preserve">Time Series Algorithm =&gt; See how values changes over time </w:t>
+      </w:r>
+    </w:p>
+    <w:p>
+      <w:pPr>
+        <w:rPr>
+          <w:lang w:val="en-US"/>
+        </w:rPr>
+      </w:pPr>
+      <w:r>
+        <w:rPr>
+          <w:lang w:val="en-US"/>
+        </w:rPr>
+        <w:t>Discover Similarities =&gt; Clustering Algorithms</w:t>
+      </w:r>
+    </w:p>
+    <w:p>
+      <w:pPr>
+        <w:rPr>
+          <w:lang w:val="en-US"/>
+        </w:rPr>
+      </w:pPr>
+      <w:r>
+        <w:rPr>
+          <w:lang w:val="en-US"/>
+        </w:rPr>
+        <w:t>Classification =&gt;Classification Algorithms</w:t>
+      </w:r>
+    </w:p>
+    <w:p>
+      <w:pPr>
+        <w:rPr>
+          <w:lang w:val="en-US"/>
+        </w:rPr>
+      </w:pPr>
+    </w:p>
+    <w:p>
+      <w:pPr>
+        <w:rPr>
+          <w:lang w:val="en-US"/>
+        </w:rPr>
+      </w:pPr>
+    </w:p>
+    <w:p>
+      <w:pPr>
+        <w:rPr>
+          <w:lang w:val="en-US"/>
+        </w:rPr>
+      </w:pPr>
+    </w:p>
+    <w:p>
+      <w:pPr>
+        <w:rPr>
+          <w:lang w:val="en-US"/>
+        </w:rPr>
+      </w:pPr>
+      <w:r>
+        <w:rPr>
+          <w:noProof/>
+          <w:lang w:val="en-US"/>
+        </w:rPr>
+        <w:lastRenderedPageBreak/>
+        <w:drawing>
+          <wp:inline distT="0" distB="0" distL="0" distR="0" wp14:anchorId="406E0487" wp14:editId="7A7744B7">
+            <wp:extent cx="2600664" cy="1127051"/>
+            <wp:effectExtent l="0" t="0" r="3175" b="3810"/>
+            <wp:docPr id="15" name="Picture 15" descr="Graphical user interface, diagram&#10;&#10;Description automatically generated"/>
+            <wp:cNvGraphicFramePr>
+              <a:graphicFrameLocks xmlns:a="http://schemas.openxmlformats.org/drawingml/2006/main" noChangeAspect="1"/>
+            </wp:cNvGraphicFramePr>
+            <a:graphic xmlns:a="http://schemas.openxmlformats.org/drawingml/2006/main">
+              <a:graphicData uri="http://schemas.openxmlformats.org/drawingml/2006/picture">
+                <pic:pic xmlns:pic="http://schemas.openxmlformats.org/drawingml/2006/picture">
+                  <pic:nvPicPr>
+                    <pic:cNvPr id="15" name="Picture 15" descr="Graphical user interface, diagram&#10;&#10;Description automatically generated"/>
+                    <pic:cNvPicPr/>
+                  </pic:nvPicPr>
+                  <pic:blipFill>
+                    <a:blip r:embed="rId19" cstate="print">
+                      <a:extLst>
+                        <a:ext uri="{28A0092B-C50C-407E-A947-70E740481C1C}">
+                          <a14:useLocalDpi xmlns:a14="http://schemas.microsoft.com/office/drawing/2010/main" val="0"/>
+                        </a:ext>
+                      </a:extLst>
+                    </a:blip>
+                    <a:stretch>
+                      <a:fillRect/>
+                    </a:stretch>
+                  </pic:blipFill>
+                  <pic:spPr>
+                    <a:xfrm>
+                      <a:off x="0" y="0"/>
+                      <a:ext cx="2621303" cy="1135995"/>
+                    </a:xfrm>
+                    <a:prstGeom prst="rect">
+                      <a:avLst/>
+                    </a:prstGeom>
+                  </pic:spPr>
+                </pic:pic>
+              </a:graphicData>
+            </a:graphic>
+          </wp:inline>
+        </w:drawing>
+      </w:r>
+    </w:p>
+    <w:p>
+      <w:pPr>
+        <w:rPr>
+          <w:lang w:val="en-US"/>
+        </w:rPr>
+      </w:pPr>
+    </w:p>
+    <w:p>
+      <w:pPr>
+        <w:rPr>
+          <w:lang w:val="en-US"/>
+        </w:rPr>
+      </w:pPr>
+    </w:p>
+    <w:p>
+      <w:pPr>
+        <w:rPr>
+          <w:lang w:val="en-US"/>
+        </w:rPr>
+      </w:pPr>
+      <w:r>
+        <w:rPr>
+          <w:noProof/>
+          <w:lang w:val="en-US"/>
+        </w:rPr>
+        <w:drawing>
+          <wp:inline distT="0" distB="0" distL="0" distR="0" wp14:anchorId="15C35492" wp14:editId="41D17AE5">
+            <wp:extent cx="6592186" cy="3072765"/>
+            <wp:effectExtent l="0" t="0" r="0" b="635"/>
+            <wp:docPr id="16" name="Picture 16" descr="Timeline&#10;&#10;Description automatically generated"/>
+            <wp:cNvGraphicFramePr>
+              <a:graphicFrameLocks xmlns:a="http://schemas.openxmlformats.org/drawingml/2006/main" noChangeAspect="1"/>
+            </wp:cNvGraphicFramePr>
+            <a:graphic xmlns:a="http://schemas.openxmlformats.org/drawingml/2006/main">
+              <a:graphicData uri="http://schemas.openxmlformats.org/drawingml/2006/picture">
+                <pic:pic xmlns:pic="http://schemas.openxmlformats.org/drawingml/2006/picture">
+                  <pic:nvPicPr>
+                    <pic:cNvPr id="16" name="Picture 16" descr="Timeline&#10;&#10;Description automatically generated"/>
+                    <pic:cNvPicPr/>
+                  </pic:nvPicPr>
+                  <pic:blipFill>
+                    <a:blip r:embed="rId20">
+                      <a:extLst>
+                        <a:ext uri="{28A0092B-C50C-407E-A947-70E740481C1C}">
+                          <a14:useLocalDpi xmlns:a14="http://schemas.microsoft.com/office/drawing/2010/main" val="0"/>
+                        </a:ext>
+                      </a:extLst>
+                    </a:blip>
+                    <a:stretch>
+                      <a:fillRect/>
+                    </a:stretch>
+                  </pic:blipFill>
+                  <pic:spPr>
+                    <a:xfrm>
+                      <a:off x="0" y="0"/>
+                      <a:ext cx="6611318" cy="3081683"/>
+                    </a:xfrm>
+                    <a:prstGeom prst="rect">
+                      <a:avLst/>
+                    </a:prstGeom>
+                  </pic:spPr>
+                </pic:pic>
+              </a:graphicData>
+            </a:graphic>
+          </wp:inline>
+        </w:drawing>
+      </w:r>
+    </w:p>
+    <w:p>
+      <w:pPr>
+        <w:rPr>
+          <w:lang w:val="en-US"/>
+        </w:rPr>
+      </w:pPr>
+    </w:p>
+    <w:p>
+      <w:pPr>
+        <w:rPr>
+          <w:lang w:val="en-US"/>
+        </w:rPr>
+      </w:pPr>
+    </w:p>
+    <w:p>
+      <w:pPr>
+        <w:rPr>
+          <w:lang w:val="en-US"/>
+        </w:rPr>
+      </w:pPr>
+    </w:p>
+    <w:p>
+      <w:pPr>
+        <w:rPr>
+          <w:lang w:val="en-US"/>
+        </w:rPr>
+      </w:pPr>
+    </w:p>
+    <w:p>
+      <w:pPr>
+        <w:rPr>
+          <w:lang w:val="en-US"/>
+        </w:rPr>
+      </w:pPr>
+    </w:p>
+    <w:p>
+      <w:pPr>
+        <w:rPr>
+          <w:lang w:val="en-US"/>
+        </w:rPr>
+      </w:pPr>
+    </w:p>
+    <w:p>
+      <w:pPr>
+        <w:rPr>
+          <w:lang w:val="en-US"/>
+        </w:rPr>
+      </w:pPr>
+    </w:p>
+    <w:p>
+      <w:pPr>
+        <w:rPr>
+          <w:lang w:val="en-US"/>
+        </w:rPr>
+      </w:pPr>
+    </w:p>
+    <w:p>
+      <w:pPr>
+        <w:rPr>
+          <w:lang w:val="en-US"/>
+        </w:rPr>
+      </w:pPr>
+    </w:p>
+    <w:p>
+      <w:pPr>
+        <w:rPr>
+          <w:lang w:val="en-US"/>
+        </w:rPr>
+      </w:pPr>
+    </w:p>
+    <w:p>
+      <w:pPr>
+        <w:rPr>
+          <w:lang w:val="en-US"/>
+        </w:rPr>
+      </w:pPr>
+    </w:p>
+    <w:p>
+      <w:pPr>
+        <w:rPr>
+          <w:lang w:val="en-US"/>
+        </w:rPr>
+      </w:pPr>
+    </w:p>
+    <w:p>
+      <w:pPr>
+        <w:rPr>
+          <w:lang w:val="en-US"/>
+        </w:rPr>
+      </w:pPr>
+    </w:p>
+    <w:p>
+      <w:pPr>
+        <w:rPr>
+          <w:lang w:val="en-US"/>
+        </w:rPr>
+      </w:pPr>
+    </w:p>
+    <w:p>
+      <w:pPr>
+        <w:rPr>
+          <w:lang w:val="en-US"/>
+        </w:rPr>
+      </w:pPr>
+    </w:p>
+    <w:p>
+      <w:pPr>
+        <w:rPr>
+          <w:lang w:val="en-US"/>
+        </w:rPr>
+      </w:pPr>
+    </w:p>
+    <w:p>
+      <w:pPr>
+        <w:rPr>
+          <w:lang w:val="en-US"/>
+        </w:rPr>
+      </w:pPr>
+    </w:p>
+    <w:p>
+      <w:pPr>
+        <w:rPr>
+          <w:lang w:val="en-US"/>
+        </w:rPr>
+      </w:pPr>
+    </w:p>
+    <w:p>
+      <w:pPr>
+        <w:rPr>
+          <w:lang w:val="en-US"/>
+        </w:rPr>
+      </w:pPr>
+    </w:p>
+    <w:p>
+      <w:pPr>
+        <w:rPr>
+          <w:lang w:val="en-US"/>
+        </w:rPr>
+      </w:pPr>
+    </w:p>
+    <w:p>
+      <w:pPr>
+        <w:rPr>
+          <w:lang w:val="en-US"/>
+        </w:rPr>
+      </w:pPr>
+    </w:p>
+    <w:p>
+      <w:pPr>
+        <w:rPr>
+          <w:lang w:val="en-US"/>
+        </w:rPr>
+      </w:pPr>
+    </w:p>
+    <w:p>
+      <w:pPr>
+        <w:rPr>
+          <w:lang w:val="en-US"/>
+        </w:rPr>
+      </w:pPr>
+    </w:p>
+    <w:p>
+      <w:pPr>
+        <w:rPr>
+          <w:lang w:val="en-US"/>
+        </w:rPr>
+      </w:pPr>
+      <w:r>
+        <w:rPr>
+          <w:lang w:val="en-US"/>
+        </w:rPr>
+        <w:lastRenderedPageBreak/>
+        <w:t xml:space="preserve">Model Evaluation for </w:t>
+      </w:r>
+      <w:r>
+        <w:rPr>
+          <w:lang w:val="en-US"/>
+        </w:rPr>
+        <w:t>metrics for classification model and regression</w:t>
+      </w:r>
+    </w:p>
+    <w:p>
+      <w:pPr>
+        <w:rPr>
+          <w:lang w:val="en-US"/>
+        </w:rPr>
+      </w:pPr>
+    </w:p>
+    <w:p>
+      <w:pPr>
+        <w:rPr>
+          <w:lang w:val="en-US"/>
+        </w:rPr>
+      </w:pPr>
+    </w:p>
+    <w:p>
+      <w:pPr>
+        <w:rPr>
+          <w:lang w:val="en-US"/>
+        </w:rPr>
+      </w:pPr>
+    </w:p>
+    <w:p>
+      <w:pPr>
+        <w:rPr>
+          <w:lang w:val="en-US"/>
+        </w:rPr>
+      </w:pPr>
+      <w:r>
+        <w:rPr>
+          <w:lang w:val="en-US"/>
+        </w:rPr>
+        <w:t>Choosing a suitable algorithm and set initial options</w:t>
+      </w:r>
+    </w:p>
+    <w:p>
+      <w:pPr>
+        <w:rPr>
+          <w:lang w:val="en-US"/>
+        </w:rPr>
+      </w:pPr>
+      <w:r>
+        <w:rPr>
+          <w:lang w:val="en-US"/>
+        </w:rPr>
+        <w:t>Train the model using dataset &amp; create predictions</w:t>
+      </w:r>
+    </w:p>
+    <w:p>
+      <w:pPr>
+        <w:rPr>
+          <w:lang w:val="en-US"/>
+        </w:rPr>
+      </w:pPr>
+      <w:r>
+        <w:rPr>
+          <w:lang w:val="en-US"/>
+        </w:rPr>
+        <w:t>Measure the accuracy of the predictions</w:t>
+      </w:r>
+    </w:p>
+    <w:p>
+      <w:pPr>
+        <w:rPr>
+          <w:lang w:val="en-US"/>
+        </w:rPr>
+      </w:pPr>
+      <w:r>
+        <w:rPr>
+          <w:lang w:val="en-US"/>
+        </w:rPr>
+        <w:t>Evaluate the model and assess the model fit.</w:t>
+      </w:r>
+    </w:p>
+    <w:p>
+      <w:pPr>
+        <w:rPr>
+          <w:lang w:val="en-US"/>
+        </w:rPr>
+      </w:pPr>
+    </w:p>
+    <w:p>
+      <w:pPr>
+        <w:rPr>
+          <w:lang w:val="en-US"/>
+        </w:rPr>
+      </w:pPr>
+    </w:p>
+    <w:p>
+      <w:pPr>
+        <w:rPr>
+          <w:lang w:val="en-US"/>
+        </w:rPr>
+      </w:pPr>
+    </w:p>
+    <w:p>
+      <w:pPr>
+        <w:rPr>
+          <w:lang w:val="en-US"/>
+        </w:rPr>
+      </w:pPr>
+    </w:p>
+    <w:p>
+      <w:pPr>
+        <w:rPr>
+          <w:lang w:val="en-US"/>
+        </w:rPr>
+      </w:pPr>
+      <w:r>
+        <w:rPr>
+          <w:lang w:val="en-US"/>
+        </w:rPr>
+        <w:t>Confusion Matrix</w:t>
+      </w:r>
+    </w:p>
+    <w:p>
+      <w:pPr>
+        <w:rPr>
+          <w:lang w:val="en-US"/>
+        </w:rPr>
+      </w:pPr>
+    </w:p>
+    <w:p>
+      <w:pPr>
+        <w:rPr>
+          <w:lang w:val="en-US"/>
+        </w:rPr>
+      </w:pPr>
+    </w:p>
+    <w:p>
+      <w:pPr>
+        <w:rPr>
+          <w:lang w:val="en-US"/>
+        </w:rPr>
+      </w:pPr>
+    </w:p>
+    <w:p>
+      <w:pPr>
+        <w:rPr>
+          <w:lang w:val="en-US"/>
+        </w:rPr>
+      </w:pPr>
+    </w:p>
+    <w:p>
+      <w:pPr>
+        <w:rPr>
+          <w:lang w:val="en-US"/>
+        </w:rPr>
+      </w:pPr>
+      <w:r>
+        <w:rPr>
+          <w:noProof/>
+          <w:lang w:val="en-US"/>
+        </w:rPr>
+        <w:drawing>
+          <wp:inline distT="0" distB="0" distL="0" distR="0" wp14:anchorId="0C3BA52C" wp14:editId="0FB12C78">
+            <wp:extent cx="3810000" cy="1409700"/>
+            <wp:effectExtent l="0" t="0" r="0" b="0"/>
+            <wp:docPr id="17" name="Picture 17" descr="Table&#10;&#10;Description automatically generated"/>
+            <wp:cNvGraphicFramePr>
+              <a:graphicFrameLocks xmlns:a="http://schemas.openxmlformats.org/drawingml/2006/main" noChangeAspect="1"/>
+            </wp:cNvGraphicFramePr>
+            <a:graphic xmlns:a="http://schemas.openxmlformats.org/drawingml/2006/main">
+              <a:graphicData uri="http://schemas.openxmlformats.org/drawingml/2006/picture">
+                <pic:pic xmlns:pic="http://schemas.openxmlformats.org/drawingml/2006/picture">
+                  <pic:nvPicPr>
+                    <pic:cNvPr id="17" name="Picture 17" descr="Table&#10;&#10;Description automatically generated"/>
+                    <pic:cNvPicPr/>
+                  </pic:nvPicPr>
+                  <pic:blipFill>
+                    <a:blip r:embed="rId21">
+                      <a:extLst>
+                        <a:ext uri="{28A0092B-C50C-407E-A947-70E740481C1C}">
+                          <a14:useLocalDpi xmlns:a14="http://schemas.microsoft.com/office/drawing/2010/main" val="0"/>
+                        </a:ext>
+                      </a:extLst>
+                    </a:blip>
+                    <a:stretch>
+                      <a:fillRect/>
+                    </a:stretch>
+                  </pic:blipFill>
+                  <pic:spPr>
+                    <a:xfrm>
+                      <a:off x="0" y="0"/>
+                      <a:ext cx="3810000" cy="1409700"/>
+                    </a:xfrm>
+                    <a:prstGeom prst="rect">
+                      <a:avLst/>
+                    </a:prstGeom>
+                  </pic:spPr>
+                </pic:pic>
+              </a:graphicData>
+            </a:graphic>
+          </wp:inline>
+        </w:drawing>
       </w:r>
     </w:p>
     <w:p>

</xml_diff>